<commit_message>
Version au 26/03 11:19
</commit_message>
<xml_diff>
--- a/PRJ-dossier individuel de JOUARDdocx.docx
+++ b/PRJ-dossier individuel de JOUARDdocx.docx
@@ -804,35 +804,7 @@
               <w:rPr>
                 <w:szCs w:val="22"/>
               </w:rPr>
-              <w:t xml:space="preserve">J’ai rempli le cahier des charges et je me suis renseigné sur </w:t>
-            </w:r>
-            <w:proofErr w:type="spellStart"/>
-            <w:r>
-              <w:rPr>
-                <w:szCs w:val="22"/>
-              </w:rPr>
-              <w:t>pygame</w:t>
-            </w:r>
-            <w:proofErr w:type="spellEnd"/>
-            <w:r>
-              <w:rPr>
-                <w:szCs w:val="22"/>
-              </w:rPr>
-              <w:t xml:space="preserve"> et les </w:t>
-            </w:r>
-            <w:proofErr w:type="gramStart"/>
-            <w:r>
-              <w:rPr>
-                <w:szCs w:val="22"/>
-              </w:rPr>
-              <w:t>csv ,</w:t>
-            </w:r>
-            <w:proofErr w:type="gramEnd"/>
-            <w:r>
-              <w:rPr>
-                <w:szCs w:val="22"/>
-              </w:rPr>
-              <w:t xml:space="preserve"> car je ne m’en était jamais servi</w:t>
+              <w:t>J’ai rempli le cahier des charges et je me suis renseigné sur pygame et les csv , car je ne m’en était jamais servi</w:t>
             </w:r>
           </w:p>
           <w:p>
@@ -885,16 +857,8 @@
               <w:rPr>
                 <w:szCs w:val="22"/>
               </w:rPr>
-              <w:t xml:space="preserve">J’ai du mal à utiliser </w:t>
+              <w:t>J’ai du mal à utiliser pygame</w:t>
             </w:r>
-            <w:proofErr w:type="spellStart"/>
-            <w:r>
-              <w:rPr>
-                <w:szCs w:val="22"/>
-              </w:rPr>
-              <w:t>pygame</w:t>
-            </w:r>
-            <w:proofErr w:type="spellEnd"/>
           </w:p>
           <w:p>
             <w:pPr>
@@ -946,32 +910,8 @@
               <w:rPr>
                 <w:szCs w:val="22"/>
               </w:rPr>
-              <w:t xml:space="preserve">J’aimerais réussir </w:t>
+              <w:t>J’aimerais réussir a afficher une page laissant le choix des classes et des races avec des boutons cliquables par pygame</w:t>
             </w:r>
-            <w:proofErr w:type="spellStart"/>
-            <w:proofErr w:type="gramStart"/>
-            <w:r>
-              <w:rPr>
-                <w:szCs w:val="22"/>
-              </w:rPr>
-              <w:t>a</w:t>
-            </w:r>
-            <w:proofErr w:type="spellEnd"/>
-            <w:proofErr w:type="gramEnd"/>
-            <w:r>
-              <w:rPr>
-                <w:szCs w:val="22"/>
-              </w:rPr>
-              <w:t xml:space="preserve"> afficher une page laissant le choix des classes et des races avec des boutons cliquables par </w:t>
-            </w:r>
-            <w:proofErr w:type="spellStart"/>
-            <w:r>
-              <w:rPr>
-                <w:szCs w:val="22"/>
-              </w:rPr>
-              <w:t>pygame</w:t>
-            </w:r>
-            <w:proofErr w:type="spellEnd"/>
           </w:p>
           <w:p>
             <w:pPr>
@@ -1254,23 +1194,7 @@
               <w:rPr>
                 <w:szCs w:val="22"/>
               </w:rPr>
-              <w:t xml:space="preserve">Quelques difficultés pour afficher un texte sur </w:t>
-            </w:r>
-            <w:proofErr w:type="spellStart"/>
-            <w:r>
-              <w:rPr>
-                <w:szCs w:val="22"/>
-              </w:rPr>
-              <w:t>pygame</w:t>
-            </w:r>
-            <w:bookmarkStart w:id="0" w:name="_GoBack"/>
-            <w:bookmarkEnd w:id="0"/>
-            <w:proofErr w:type="spellEnd"/>
-            <w:r>
-              <w:rPr>
-                <w:szCs w:val="22"/>
-              </w:rPr>
-              <w:t>, mais je me suis renseigné pour y arriver</w:t>
+              <w:t>Quelques difficultés pour afficher un texte sur pygame, mais je me suis renseigné pour y arriver</w:t>
             </w:r>
           </w:p>
           <w:p>
@@ -1482,6 +1406,12 @@
                 <w:szCs w:val="22"/>
               </w:rPr>
             </w:pPr>
+            <w:r>
+              <w:rPr>
+                <w:szCs w:val="22"/>
+              </w:rPr>
+              <w:t xml:space="preserve">Tout le monde avance , </w:t>
+            </w:r>
           </w:p>
         </w:tc>
       </w:tr>
@@ -1522,6 +1452,12 @@
                 <w:szCs w:val="22"/>
               </w:rPr>
             </w:pPr>
+            <w:r>
+              <w:rPr>
+                <w:szCs w:val="22"/>
+              </w:rPr>
+              <w:t>Je commence à comprendre comment marche les boutons cliquables mais je dois recommencer la majorité de mon programme</w:t>
+            </w:r>
           </w:p>
           <w:p>
             <w:pPr>
@@ -1569,6 +1505,12 @@
                 <w:szCs w:val="22"/>
               </w:rPr>
             </w:pPr>
+            <w:r>
+              <w:rPr>
+                <w:szCs w:val="22"/>
+              </w:rPr>
+              <w:t>Les boutons et la fonction collidepoint</w:t>
+            </w:r>
           </w:p>
           <w:p>
             <w:pPr>
@@ -1623,6 +1565,14 @@
                 <w:szCs w:val="22"/>
               </w:rPr>
             </w:pPr>
+            <w:r>
+              <w:rPr>
+                <w:szCs w:val="22"/>
+              </w:rPr>
+              <w:t>Refaire tout mon programme</w:t>
+            </w:r>
+            <w:bookmarkStart w:id="0" w:name="_GoBack"/>
+            <w:bookmarkEnd w:id="0"/>
           </w:p>
         </w:tc>
       </w:tr>
@@ -2337,7 +2287,7 @@
         <w:rStyle w:val="Numrodepage"/>
         <w:noProof/>
       </w:rPr>
-      <w:t>3</w:t>
+      <w:t>4</w:t>
     </w:r>
     <w:r>
       <w:rPr>
@@ -7176,7 +7126,7 @@
 </file>
 
 <file path=customXml/itemProps1.xml><?xml version="1.0" encoding="utf-8"?>
-<ds:datastoreItem xmlns:ds="http://schemas.openxmlformats.org/officeDocument/2006/customXml" ds:itemID="{10E1BF04-C229-426C-9894-20801EBB761E}">
+<ds:datastoreItem xmlns:ds="http://schemas.openxmlformats.org/officeDocument/2006/customXml" ds:itemID="{2D13A2D5-97F0-4A1A-9583-03128FEF08F2}">
   <ds:schemaRefs>
     <ds:schemaRef ds:uri="http://schemas.openxmlformats.org/officeDocument/2006/bibliography"/>
   </ds:schemaRefs>

</xml_diff>